<commit_message>
added id for chapters
</commit_message>
<xml_diff>
--- a/src/cleonproject.deliverables.architecture.model.architecture/src/cleon.architecturemethods.arc42.sample/xml/cleon_architecturemethods_arc42_sample_arc42/Chess_Architecture.docx
+++ b/src/cleonproject.deliverables.architecture.model.architecture/src/cleon.architecturemethods.arc42.sample/xml/cleon_architecturemethods_arc42_sample_arc42/Chess_Architecture.docx
@@ -9,6 +9,8 @@
           <w:rFonts w:eastAsia="Calibri" w:cs="Times New Roman"/>
         </w:rPr>
       </w:pPr>
+      <w:bookmarkStart w:id="0" w:name="_GoBack"/>
+      <w:bookmarkEnd w:id="0"/>
     </w:p>
     <w:tbl>
       <w:tblPr>
@@ -573,7 +575,7 @@
       <w:r>
         <w:fldChar w:fldCharType="separate"/>
       </w:r>
-      <w:hyperlink w:anchor="_Toc534792767" w:history="1">
+      <w:hyperlink w:anchor="_Toc534794546" w:history="1">
         <w:r>
           <w:rPr>
             <w:rStyle w:val="Hyperlink"/>
@@ -596,7 +598,7 @@
           <w:rPr>
             <w:webHidden/>
           </w:rPr>
-          <w:instrText xml:space="preserve"> PAGEREF _Toc534792767 \h </w:instrText>
+          <w:instrText xml:space="preserve"> PAGEREF _Toc534794546 \h </w:instrText>
         </w:r>
         <w:r>
           <w:rPr>
@@ -633,7 +635,7 @@
           <w:lang w:eastAsia="de-CH"/>
         </w:rPr>
       </w:pPr>
-      <w:hyperlink w:anchor="_Toc534792768" w:history="1">
+      <w:hyperlink w:anchor="_Toc534794547" w:history="1">
         <w:r>
           <w:rPr>
             <w:rStyle w:val="Hyperlink"/>
@@ -656,7 +658,7 @@
           <w:rPr>
             <w:webHidden/>
           </w:rPr>
-          <w:instrText xml:space="preserve"> PAGEREF _Toc534792768 \h </w:instrText>
+          <w:instrText xml:space="preserve"> PAGEREF _Toc534794547 \h </w:instrText>
         </w:r>
         <w:r>
           <w:rPr>
@@ -692,7 +694,7 @@
           <w:lang w:eastAsia="de-CH"/>
         </w:rPr>
       </w:pPr>
-      <w:hyperlink w:anchor="_Toc534792769" w:history="1">
+      <w:hyperlink w:anchor="_Toc534794548" w:history="1">
         <w:r>
           <w:rPr>
             <w:rStyle w:val="Hyperlink"/>
@@ -715,7 +717,7 @@
           <w:rPr>
             <w:webHidden/>
           </w:rPr>
-          <w:instrText xml:space="preserve"> PAGEREF _Toc534792769 \h </w:instrText>
+          <w:instrText xml:space="preserve"> PAGEREF _Toc534794548 \h </w:instrText>
         </w:r>
         <w:r>
           <w:rPr>
@@ -751,7 +753,7 @@
           <w:lang w:eastAsia="de-CH"/>
         </w:rPr>
       </w:pPr>
-      <w:hyperlink w:anchor="_Toc534792770" w:history="1">
+      <w:hyperlink w:anchor="_Toc534794549" w:history="1">
         <w:r>
           <w:rPr>
             <w:rStyle w:val="Hyperlink"/>
@@ -774,7 +776,7 @@
           <w:rPr>
             <w:webHidden/>
           </w:rPr>
-          <w:instrText xml:space="preserve"> PAGEREF _Toc534792770 \h </w:instrText>
+          <w:instrText xml:space="preserve"> PAGEREF _Toc534794549 \h </w:instrText>
         </w:r>
         <w:r>
           <w:rPr>
@@ -811,7 +813,7 @@
           <w:lang w:eastAsia="de-CH"/>
         </w:rPr>
       </w:pPr>
-      <w:hyperlink w:anchor="_Toc534792771" w:history="1">
+      <w:hyperlink w:anchor="_Toc534794550" w:history="1">
         <w:r>
           <w:rPr>
             <w:rStyle w:val="Hyperlink"/>
@@ -834,7 +836,7 @@
           <w:rPr>
             <w:webHidden/>
           </w:rPr>
-          <w:instrText xml:space="preserve"> PAGEREF _Toc534792771 \h </w:instrText>
+          <w:instrText xml:space="preserve"> PAGEREF _Toc534794550 \h </w:instrText>
         </w:r>
         <w:r>
           <w:rPr>
@@ -870,7 +872,7 @@
           <w:lang w:eastAsia="de-CH"/>
         </w:rPr>
       </w:pPr>
-      <w:hyperlink w:anchor="_Toc534792772" w:history="1">
+      <w:hyperlink w:anchor="_Toc534794551" w:history="1">
         <w:r>
           <w:rPr>
             <w:rStyle w:val="Hyperlink"/>
@@ -893,7 +895,7 @@
           <w:rPr>
             <w:webHidden/>
           </w:rPr>
-          <w:instrText xml:space="preserve"> PAGEREF _Toc534792772 \h </w:instrText>
+          <w:instrText xml:space="preserve"> PAGEREF _Toc534794551 \h </w:instrText>
         </w:r>
         <w:r>
           <w:rPr>
@@ -929,7 +931,7 @@
           <w:lang w:eastAsia="de-CH"/>
         </w:rPr>
       </w:pPr>
-      <w:hyperlink w:anchor="_Toc534792773" w:history="1">
+      <w:hyperlink w:anchor="_Toc534794552" w:history="1">
         <w:r>
           <w:rPr>
             <w:rStyle w:val="Hyperlink"/>
@@ -952,7 +954,7 @@
           <w:rPr>
             <w:webHidden/>
           </w:rPr>
-          <w:instrText xml:space="preserve"> PAGEREF _Toc534792773 \h </w:instrText>
+          <w:instrText xml:space="preserve"> PAGEREF _Toc534794552 \h </w:instrText>
         </w:r>
         <w:r>
           <w:rPr>
@@ -989,7 +991,7 @@
           <w:lang w:eastAsia="de-CH"/>
         </w:rPr>
       </w:pPr>
-      <w:hyperlink w:anchor="_Toc534792774" w:history="1">
+      <w:hyperlink w:anchor="_Toc534794553" w:history="1">
         <w:r>
           <w:rPr>
             <w:rStyle w:val="Hyperlink"/>
@@ -1012,7 +1014,7 @@
           <w:rPr>
             <w:webHidden/>
           </w:rPr>
-          <w:instrText xml:space="preserve"> PAGEREF _Toc534792774 \h </w:instrText>
+          <w:instrText xml:space="preserve"> PAGEREF _Toc534794553 \h </w:instrText>
         </w:r>
         <w:r>
           <w:rPr>
@@ -1048,7 +1050,7 @@
           <w:lang w:eastAsia="de-CH"/>
         </w:rPr>
       </w:pPr>
-      <w:hyperlink w:anchor="_Toc534792775" w:history="1">
+      <w:hyperlink w:anchor="_Toc534794554" w:history="1">
         <w:r>
           <w:rPr>
             <w:rStyle w:val="Hyperlink"/>
@@ -1071,7 +1073,7 @@
           <w:rPr>
             <w:webHidden/>
           </w:rPr>
-          <w:instrText xml:space="preserve"> PAGEREF _Toc534792775 \h </w:instrText>
+          <w:instrText xml:space="preserve"> PAGEREF _Toc534794554 \h </w:instrText>
         </w:r>
         <w:r>
           <w:rPr>
@@ -1107,7 +1109,7 @@
           <w:lang w:eastAsia="de-CH"/>
         </w:rPr>
       </w:pPr>
-      <w:hyperlink w:anchor="_Toc534792776" w:history="1">
+      <w:hyperlink w:anchor="_Toc534794555" w:history="1">
         <w:r>
           <w:rPr>
             <w:rStyle w:val="Hyperlink"/>
@@ -1130,7 +1132,7 @@
           <w:rPr>
             <w:webHidden/>
           </w:rPr>
-          <w:instrText xml:space="preserve"> PAGEREF _Toc534792776 \h </w:instrText>
+          <w:instrText xml:space="preserve"> PAGEREF _Toc534794555 \h </w:instrText>
         </w:r>
         <w:r>
           <w:rPr>
@@ -1167,7 +1169,7 @@
           <w:lang w:eastAsia="de-CH"/>
         </w:rPr>
       </w:pPr>
-      <w:hyperlink w:anchor="_Toc534792777" w:history="1">
+      <w:hyperlink w:anchor="_Toc534794556" w:history="1">
         <w:r>
           <w:rPr>
             <w:rStyle w:val="Hyperlink"/>
@@ -1190,7 +1192,7 @@
           <w:rPr>
             <w:webHidden/>
           </w:rPr>
-          <w:instrText xml:space="preserve"> PAGEREF _Toc534792777 \h </w:instrText>
+          <w:instrText xml:space="preserve"> PAGEREF _Toc534794556 \h </w:instrText>
         </w:r>
         <w:r>
           <w:rPr>
@@ -1227,7 +1229,7 @@
           <w:lang w:eastAsia="de-CH"/>
         </w:rPr>
       </w:pPr>
-      <w:hyperlink w:anchor="_Toc534792778" w:history="1">
+      <w:hyperlink w:anchor="_Toc534794557" w:history="1">
         <w:r>
           <w:rPr>
             <w:rStyle w:val="Hyperlink"/>
@@ -1250,7 +1252,7 @@
           <w:rPr>
             <w:webHidden/>
           </w:rPr>
-          <w:instrText xml:space="preserve"> PAGEREF _Toc534792778 \h </w:instrText>
+          <w:instrText xml:space="preserve"> PAGEREF _Toc534794557 \h </w:instrText>
         </w:r>
         <w:r>
           <w:rPr>
@@ -1286,7 +1288,7 @@
           <w:lang w:eastAsia="de-CH"/>
         </w:rPr>
       </w:pPr>
-      <w:hyperlink w:anchor="_Toc534792779" w:history="1">
+      <w:hyperlink w:anchor="_Toc534794558" w:history="1">
         <w:r>
           <w:rPr>
             <w:rStyle w:val="Hyperlink"/>
@@ -1309,7 +1311,7 @@
           <w:rPr>
             <w:webHidden/>
           </w:rPr>
-          <w:instrText xml:space="preserve"> PAGEREF _Toc534792779 \h </w:instrText>
+          <w:instrText xml:space="preserve"> PAGEREF _Toc534794558 \h </w:instrText>
         </w:r>
         <w:r>
           <w:rPr>
@@ -1345,7 +1347,7 @@
           <w:lang w:eastAsia="de-CH"/>
         </w:rPr>
       </w:pPr>
-      <w:hyperlink w:anchor="_Toc534792780" w:history="1">
+      <w:hyperlink w:anchor="_Toc534794559" w:history="1">
         <w:r>
           <w:rPr>
             <w:rStyle w:val="Hyperlink"/>
@@ -1368,7 +1370,7 @@
           <w:rPr>
             <w:webHidden/>
           </w:rPr>
-          <w:instrText xml:space="preserve"> PAGEREF _Toc534792780 \h </w:instrText>
+          <w:instrText xml:space="preserve"> PAGEREF _Toc534794559 \h </w:instrText>
         </w:r>
         <w:r>
           <w:rPr>
@@ -1404,7 +1406,7 @@
           <w:lang w:eastAsia="de-CH"/>
         </w:rPr>
       </w:pPr>
-      <w:hyperlink w:anchor="_Toc534792781" w:history="1">
+      <w:hyperlink w:anchor="_Toc534794560" w:history="1">
         <w:r>
           <w:rPr>
             <w:rStyle w:val="Hyperlink"/>
@@ -1427,7 +1429,7 @@
           <w:rPr>
             <w:webHidden/>
           </w:rPr>
-          <w:instrText xml:space="preserve"> PAGEREF _Toc534792781 \h </w:instrText>
+          <w:instrText xml:space="preserve"> PAGEREF _Toc534794560 \h </w:instrText>
         </w:r>
         <w:r>
           <w:rPr>
@@ -1463,7 +1465,7 @@
           <w:lang w:eastAsia="de-CH"/>
         </w:rPr>
       </w:pPr>
-      <w:hyperlink w:anchor="_Toc534792782" w:history="1">
+      <w:hyperlink w:anchor="_Toc534794561" w:history="1">
         <w:r>
           <w:rPr>
             <w:rStyle w:val="Hyperlink"/>
@@ -1486,7 +1488,7 @@
           <w:rPr>
             <w:webHidden/>
           </w:rPr>
-          <w:instrText xml:space="preserve"> PAGEREF _Toc534792782 \h </w:instrText>
+          <w:instrText xml:space="preserve"> PAGEREF _Toc534794561 \h </w:instrText>
         </w:r>
         <w:r>
           <w:rPr>
@@ -1522,7 +1524,7 @@
           <w:lang w:eastAsia="de-CH"/>
         </w:rPr>
       </w:pPr>
-      <w:hyperlink w:anchor="_Toc534792783" w:history="1">
+      <w:hyperlink w:anchor="_Toc534794562" w:history="1">
         <w:r>
           <w:rPr>
             <w:rStyle w:val="Hyperlink"/>
@@ -1545,7 +1547,7 @@
           <w:rPr>
             <w:webHidden/>
           </w:rPr>
-          <w:instrText xml:space="preserve"> PAGEREF _Toc534792783 \h </w:instrText>
+          <w:instrText xml:space="preserve"> PAGEREF _Toc534794562 \h </w:instrText>
         </w:r>
         <w:r>
           <w:rPr>
@@ -1582,7 +1584,7 @@
           <w:lang w:eastAsia="de-CH"/>
         </w:rPr>
       </w:pPr>
-      <w:hyperlink w:anchor="_Toc534792784" w:history="1">
+      <w:hyperlink w:anchor="_Toc534794563" w:history="1">
         <w:r>
           <w:rPr>
             <w:rStyle w:val="Hyperlink"/>
@@ -1605,7 +1607,7 @@
           <w:rPr>
             <w:webHidden/>
           </w:rPr>
-          <w:instrText xml:space="preserve"> PAGEREF _Toc534792784 \h </w:instrText>
+          <w:instrText xml:space="preserve"> PAGEREF _Toc534794563 \h </w:instrText>
         </w:r>
         <w:r>
           <w:rPr>
@@ -1641,7 +1643,7 @@
           <w:lang w:eastAsia="de-CH"/>
         </w:rPr>
       </w:pPr>
-      <w:hyperlink w:anchor="_Toc534792785" w:history="1">
+      <w:hyperlink w:anchor="_Toc534794564" w:history="1">
         <w:r>
           <w:rPr>
             <w:rStyle w:val="Hyperlink"/>
@@ -1664,7 +1666,7 @@
           <w:rPr>
             <w:webHidden/>
           </w:rPr>
-          <w:instrText xml:space="preserve"> PAGEREF _Toc534792785 \h </w:instrText>
+          <w:instrText xml:space="preserve"> PAGEREF _Toc534794564 \h </w:instrText>
         </w:r>
         <w:r>
           <w:rPr>
@@ -1700,7 +1702,7 @@
           <w:lang w:eastAsia="de-CH"/>
         </w:rPr>
       </w:pPr>
-      <w:hyperlink w:anchor="_Toc534792786" w:history="1">
+      <w:hyperlink w:anchor="_Toc534794565" w:history="1">
         <w:r>
           <w:rPr>
             <w:rStyle w:val="Hyperlink"/>
@@ -1723,7 +1725,7 @@
           <w:rPr>
             <w:webHidden/>
           </w:rPr>
-          <w:instrText xml:space="preserve"> PAGEREF _Toc534792786 \h </w:instrText>
+          <w:instrText xml:space="preserve"> PAGEREF _Toc534794565 \h </w:instrText>
         </w:r>
         <w:r>
           <w:rPr>
@@ -1759,7 +1761,7 @@
           <w:lang w:eastAsia="de-CH"/>
         </w:rPr>
       </w:pPr>
-      <w:hyperlink w:anchor="_Toc534792787" w:history="1">
+      <w:hyperlink w:anchor="_Toc534794566" w:history="1">
         <w:r>
           <w:rPr>
             <w:rStyle w:val="Hyperlink"/>
@@ -1782,7 +1784,7 @@
           <w:rPr>
             <w:webHidden/>
           </w:rPr>
-          <w:instrText xml:space="preserve"> PAGEREF _Toc534792787 \h </w:instrText>
+          <w:instrText xml:space="preserve"> PAGEREF _Toc534794566 \h </w:instrText>
         </w:r>
         <w:r>
           <w:rPr>
@@ -1818,7 +1820,7 @@
           <w:lang w:eastAsia="de-CH"/>
         </w:rPr>
       </w:pPr>
-      <w:hyperlink w:anchor="_Toc534792788" w:history="1">
+      <w:hyperlink w:anchor="_Toc534794567" w:history="1">
         <w:r>
           <w:rPr>
             <w:rStyle w:val="Hyperlink"/>
@@ -1841,7 +1843,7 @@
           <w:rPr>
             <w:webHidden/>
           </w:rPr>
-          <w:instrText xml:space="preserve"> PAGEREF _Toc534792788 \h </w:instrText>
+          <w:instrText xml:space="preserve"> PAGEREF _Toc534794567 \h </w:instrText>
         </w:r>
         <w:r>
           <w:rPr>
@@ -1877,7 +1879,7 @@
           <w:lang w:eastAsia="de-CH"/>
         </w:rPr>
       </w:pPr>
-      <w:hyperlink w:anchor="_Toc534792789" w:history="1">
+      <w:hyperlink w:anchor="_Toc534794568" w:history="1">
         <w:r>
           <w:rPr>
             <w:rStyle w:val="Hyperlink"/>
@@ -1900,7 +1902,7 @@
           <w:rPr>
             <w:webHidden/>
           </w:rPr>
-          <w:instrText xml:space="preserve"> PAGEREF _Toc534792789 \h </w:instrText>
+          <w:instrText xml:space="preserve"> PAGEREF _Toc534794568 \h </w:instrText>
         </w:r>
         <w:r>
           <w:rPr>
@@ -1937,7 +1939,7 @@
           <w:lang w:eastAsia="de-CH"/>
         </w:rPr>
       </w:pPr>
-      <w:hyperlink w:anchor="_Toc534792790" w:history="1">
+      <w:hyperlink w:anchor="_Toc534794569" w:history="1">
         <w:r>
           <w:rPr>
             <w:rStyle w:val="Hyperlink"/>
@@ -1960,7 +1962,7 @@
           <w:rPr>
             <w:webHidden/>
           </w:rPr>
-          <w:instrText xml:space="preserve"> PAGEREF _Toc534792790 \h </w:instrText>
+          <w:instrText xml:space="preserve"> PAGEREF _Toc534794569 \h </w:instrText>
         </w:r>
         <w:r>
           <w:rPr>
@@ -1997,7 +1999,7 @@
           <w:lang w:eastAsia="de-CH"/>
         </w:rPr>
       </w:pPr>
-      <w:hyperlink w:anchor="_Toc534792791" w:history="1">
+      <w:hyperlink w:anchor="_Toc534794570" w:history="1">
         <w:r>
           <w:rPr>
             <w:rStyle w:val="Hyperlink"/>
@@ -2020,7 +2022,7 @@
           <w:rPr>
             <w:webHidden/>
           </w:rPr>
-          <w:instrText xml:space="preserve"> PAGEREF _Toc534792791 \h </w:instrText>
+          <w:instrText xml:space="preserve"> PAGEREF _Toc534794570 \h </w:instrText>
         </w:r>
         <w:r>
           <w:rPr>
@@ -2056,7 +2058,7 @@
           <w:lang w:eastAsia="de-CH"/>
         </w:rPr>
       </w:pPr>
-      <w:hyperlink w:anchor="_Toc534792792" w:history="1">
+      <w:hyperlink w:anchor="_Toc534794571" w:history="1">
         <w:r>
           <w:rPr>
             <w:rStyle w:val="Hyperlink"/>
@@ -2079,7 +2081,7 @@
           <w:rPr>
             <w:webHidden/>
           </w:rPr>
-          <w:instrText xml:space="preserve"> PAGEREF _Toc534792792 \h </w:instrText>
+          <w:instrText xml:space="preserve"> PAGEREF _Toc534794571 \h </w:instrText>
         </w:r>
         <w:r>
           <w:rPr>
@@ -2115,7 +2117,7 @@
           <w:lang w:eastAsia="de-CH"/>
         </w:rPr>
       </w:pPr>
-      <w:hyperlink w:anchor="_Toc534792793" w:history="1">
+      <w:hyperlink w:anchor="_Toc534794572" w:history="1">
         <w:r>
           <w:rPr>
             <w:rStyle w:val="Hyperlink"/>
@@ -2138,7 +2140,7 @@
           <w:rPr>
             <w:webHidden/>
           </w:rPr>
-          <w:instrText xml:space="preserve"> PAGEREF _Toc534792793 \h </w:instrText>
+          <w:instrText xml:space="preserve"> PAGEREF _Toc534794572 \h </w:instrText>
         </w:r>
         <w:r>
           <w:rPr>
@@ -2175,7 +2177,7 @@
           <w:lang w:eastAsia="de-CH"/>
         </w:rPr>
       </w:pPr>
-      <w:hyperlink w:anchor="_Toc534792794" w:history="1">
+      <w:hyperlink w:anchor="_Toc534794573" w:history="1">
         <w:r>
           <w:rPr>
             <w:rStyle w:val="Hyperlink"/>
@@ -2198,7 +2200,7 @@
           <w:rPr>
             <w:webHidden/>
           </w:rPr>
-          <w:instrText xml:space="preserve"> PAGEREF _Toc534792794 \h </w:instrText>
+          <w:instrText xml:space="preserve"> PAGEREF _Toc534794573 \h </w:instrText>
         </w:r>
         <w:r>
           <w:rPr>
@@ -2235,7 +2237,7 @@
           <w:lang w:eastAsia="de-CH"/>
         </w:rPr>
       </w:pPr>
-      <w:hyperlink w:anchor="_Toc534792795" w:history="1">
+      <w:hyperlink w:anchor="_Toc534794574" w:history="1">
         <w:r>
           <w:rPr>
             <w:rStyle w:val="Hyperlink"/>
@@ -2258,7 +2260,7 @@
           <w:rPr>
             <w:webHidden/>
           </w:rPr>
-          <w:instrText xml:space="preserve"> PAGEREF _Toc534792795 \h </w:instrText>
+          <w:instrText xml:space="preserve"> PAGEREF _Toc534794574 \h </w:instrText>
         </w:r>
         <w:r>
           <w:rPr>
@@ -2295,7 +2297,7 @@
           <w:lang w:eastAsia="de-CH"/>
         </w:rPr>
       </w:pPr>
-      <w:hyperlink w:anchor="_Toc534792796" w:history="1">
+      <w:hyperlink w:anchor="_Toc534794575" w:history="1">
         <w:r>
           <w:rPr>
             <w:rStyle w:val="Hyperlink"/>
@@ -2318,7 +2320,7 @@
           <w:rPr>
             <w:webHidden/>
           </w:rPr>
-          <w:instrText xml:space="preserve"> PAGEREF _Toc534792796 \h </w:instrText>
+          <w:instrText xml:space="preserve"> PAGEREF _Toc534794575 \h </w:instrText>
         </w:r>
         <w:r>
           <w:rPr>
@@ -2354,7 +2356,7 @@
           <w:lang w:eastAsia="de-CH"/>
         </w:rPr>
       </w:pPr>
-      <w:hyperlink w:anchor="_Toc534792797" w:history="1">
+      <w:hyperlink w:anchor="_Toc534794576" w:history="1">
         <w:r>
           <w:rPr>
             <w:rStyle w:val="Hyperlink"/>
@@ -2377,7 +2379,7 @@
           <w:rPr>
             <w:webHidden/>
           </w:rPr>
-          <w:instrText xml:space="preserve"> PAGEREF _Toc534792797 \h </w:instrText>
+          <w:instrText xml:space="preserve"> PAGEREF _Toc534794576 \h </w:instrText>
         </w:r>
         <w:r>
           <w:rPr>
@@ -2414,7 +2416,7 @@
           <w:lang w:eastAsia="de-CH"/>
         </w:rPr>
       </w:pPr>
-      <w:hyperlink w:anchor="_Toc534792798" w:history="1">
+      <w:hyperlink w:anchor="_Toc534794577" w:history="1">
         <w:r>
           <w:rPr>
             <w:rStyle w:val="Hyperlink"/>
@@ -2437,7 +2439,7 @@
           <w:rPr>
             <w:webHidden/>
           </w:rPr>
-          <w:instrText xml:space="preserve"> PAGEREF _Toc534792798 \h </w:instrText>
+          <w:instrText xml:space="preserve"> PAGEREF _Toc534794577 \h </w:instrText>
         </w:r>
         <w:r>
           <w:rPr>
@@ -2680,12 +2682,14 @@
       <w:pPr>
         <w:pStyle w:val="Heading1"/>
       </w:pPr>
-      <w:bookmarkStart w:id="1" w:name="_Toc534792767"/>
+      <w:bookmarkStart w:id="2" w:name="ea.cba854f5-eaa5-11e8-88d3-bfc6b992bdec"/>
+      <w:bookmarkStart w:id="3" w:name="_Toc534794546"/>
       <w:r>
         <w:lastRenderedPageBreak/>
         <w:t>Einleitung</w:t>
       </w:r>
-      <w:bookmarkEnd w:id="1"/>
+      <w:bookmarkEnd w:id="2"/>
+      <w:bookmarkEnd w:id="3"/>
     </w:p>
     <w:p>
       <w:r>
@@ -2699,22 +2703,26 @@
       <w:pPr>
         <w:pStyle w:val="Heading1"/>
       </w:pPr>
-      <w:bookmarkStart w:id="2" w:name="_Toc534792768"/>
+      <w:bookmarkStart w:id="4" w:name="ea.4d676de1-11fd-11e5-848b-017a3a98ae34"/>
+      <w:bookmarkStart w:id="5" w:name="_Toc534794547"/>
       <w:r>
         <w:lastRenderedPageBreak/>
         <w:t>Einführung und Ziele</w:t>
       </w:r>
-      <w:bookmarkEnd w:id="2"/>
+      <w:bookmarkEnd w:id="4"/>
+      <w:bookmarkEnd w:id="5"/>
     </w:p>
     <w:p>
       <w:pPr>
         <w:pStyle w:val="Heading2"/>
       </w:pPr>
-      <w:bookmarkStart w:id="3" w:name="_Toc534792769"/>
+      <w:bookmarkStart w:id="6" w:name="ea.b5bb072c-e101-11e8-8499-a3b0fb3cad90"/>
+      <w:bookmarkStart w:id="7" w:name="_Toc534794548"/>
       <w:r>
         <w:t>Aufgabenstellung</w:t>
       </w:r>
-      <w:bookmarkEnd w:id="3"/>
+      <w:bookmarkEnd w:id="6"/>
+      <w:bookmarkEnd w:id="7"/>
     </w:p>
     <w:tbl>
       <w:tblPr>
@@ -2825,11 +2833,13 @@
       <w:pPr>
         <w:pStyle w:val="Heading2"/>
       </w:pPr>
-      <w:bookmarkStart w:id="4" w:name="_Toc534792770"/>
+      <w:bookmarkStart w:id="8" w:name="ea.f30baebc-4819-11e6-82f6-0f210765495b"/>
+      <w:bookmarkStart w:id="9" w:name="_Toc534794549"/>
       <w:r>
         <w:t>Qualitätsziele</w:t>
       </w:r>
-      <w:bookmarkEnd w:id="4"/>
+      <w:bookmarkEnd w:id="8"/>
+      <w:bookmarkEnd w:id="9"/>
     </w:p>
     <w:tbl>
       <w:tblPr>
@@ -3024,22 +3034,26 @@
       <w:pPr>
         <w:pStyle w:val="Heading1"/>
       </w:pPr>
-      <w:bookmarkStart w:id="5" w:name="_Toc534792771"/>
+      <w:bookmarkStart w:id="10" w:name="ea.55399595-99a9-11e8-8f58-219af2c5d6d9"/>
+      <w:bookmarkStart w:id="11" w:name="_Toc534794550"/>
       <w:r>
         <w:lastRenderedPageBreak/>
         <w:t>Randbedingungen</w:t>
       </w:r>
-      <w:bookmarkEnd w:id="5"/>
+      <w:bookmarkEnd w:id="10"/>
+      <w:bookmarkEnd w:id="11"/>
     </w:p>
     <w:p>
       <w:pPr>
         <w:pStyle w:val="Heading2"/>
       </w:pPr>
-      <w:bookmarkStart w:id="6" w:name="_Toc534792772"/>
+      <w:bookmarkStart w:id="12" w:name="ea.ecdfbf57-eaa5-11e8-88d3-bfc6b992bdec"/>
+      <w:bookmarkStart w:id="13" w:name="_Toc534794551"/>
       <w:r>
         <w:t>Technische Randbedingungen</w:t>
       </w:r>
-      <w:bookmarkEnd w:id="6"/>
+      <w:bookmarkEnd w:id="12"/>
+      <w:bookmarkEnd w:id="13"/>
     </w:p>
     <w:tbl>
       <w:tblPr>
@@ -3218,11 +3232,13 @@
       <w:pPr>
         <w:pStyle w:val="Heading2"/>
       </w:pPr>
-      <w:bookmarkStart w:id="7" w:name="_Toc534792773"/>
+      <w:bookmarkStart w:id="14" w:name="ea.ee9fe5ca-eaa5-11e8-88d3-bfc6b992bdec"/>
+      <w:bookmarkStart w:id="15" w:name="_Toc534794552"/>
       <w:r>
         <w:t>Organisatorische Randbedingungen</w:t>
       </w:r>
-      <w:bookmarkEnd w:id="7"/>
+      <w:bookmarkEnd w:id="14"/>
+      <w:bookmarkEnd w:id="15"/>
     </w:p>
     <w:tbl>
       <w:tblPr>
@@ -3435,22 +3451,26 @@
       <w:pPr>
         <w:pStyle w:val="Heading1"/>
       </w:pPr>
-      <w:bookmarkStart w:id="8" w:name="_Toc534792774"/>
+      <w:bookmarkStart w:id="16" w:name="ea.bfc8585e-2661-11e6-ae54-e50d44645ae7"/>
+      <w:bookmarkStart w:id="17" w:name="_Toc534794553"/>
       <w:r>
         <w:lastRenderedPageBreak/>
         <w:t>Kontextabgrenzung</w:t>
       </w:r>
-      <w:bookmarkEnd w:id="8"/>
+      <w:bookmarkEnd w:id="16"/>
+      <w:bookmarkEnd w:id="17"/>
     </w:p>
     <w:p>
       <w:pPr>
         <w:pStyle w:val="Heading2"/>
       </w:pPr>
-      <w:bookmarkStart w:id="9" w:name="_Toc534792775"/>
+      <w:bookmarkStart w:id="18" w:name="ea.cb488719-2661-11e6-ae54-e50d44645ae7"/>
+      <w:bookmarkStart w:id="19" w:name="_Toc534794554"/>
       <w:r>
         <w:t>Fachlicher Kontext</w:t>
       </w:r>
-      <w:bookmarkEnd w:id="9"/>
+      <w:bookmarkEnd w:id="18"/>
+      <w:bookmarkEnd w:id="19"/>
     </w:p>
     <w:p>
       <w:r>
@@ -4064,11 +4084,13 @@
       <w:pPr>
         <w:pStyle w:val="Heading2"/>
       </w:pPr>
-      <w:bookmarkStart w:id="10" w:name="_Toc534792776"/>
+      <w:bookmarkStart w:id="20" w:name="ea.d6de1d03-27f5-11e6-b263-9db62e053e59"/>
+      <w:bookmarkStart w:id="21" w:name="_Toc534794555"/>
       <w:r>
         <w:t>Technischer Kontext</w:t>
       </w:r>
-      <w:bookmarkEnd w:id="10"/>
+      <w:bookmarkEnd w:id="20"/>
+      <w:bookmarkEnd w:id="21"/>
     </w:p>
     <w:p>
       <w:r>
@@ -4928,41 +4950,47 @@
       <w:pPr>
         <w:pStyle w:val="Heading1"/>
       </w:pPr>
-      <w:bookmarkStart w:id="11" w:name="_Toc534792777"/>
+      <w:bookmarkStart w:id="22" w:name="ea.38080160-e989-11e8-af5c-a5aa9dc47205"/>
+      <w:bookmarkStart w:id="23" w:name="_Toc534794556"/>
       <w:r>
         <w:lastRenderedPageBreak/>
         <w:t>Lösungsstrategie</w:t>
       </w:r>
-      <w:bookmarkEnd w:id="11"/>
+      <w:bookmarkEnd w:id="22"/>
+      <w:bookmarkEnd w:id="23"/>
     </w:p>
     <w:p>
       <w:pPr>
         <w:pStyle w:val="Heading1"/>
       </w:pPr>
-      <w:bookmarkStart w:id="12" w:name="_Toc534792778"/>
+      <w:bookmarkStart w:id="24" w:name="ea.95b4d64f-1dc8-11e6-98be-b1fca84f9ccf"/>
+      <w:bookmarkStart w:id="25" w:name="_Toc534794557"/>
       <w:r>
         <w:lastRenderedPageBreak/>
         <w:t>Bausteinsicht</w:t>
       </w:r>
-      <w:bookmarkEnd w:id="12"/>
+      <w:bookmarkEnd w:id="24"/>
+      <w:bookmarkEnd w:id="25"/>
     </w:p>
     <w:p>
       <w:pPr>
         <w:pStyle w:val="Heading2"/>
       </w:pPr>
-      <w:bookmarkStart w:id="13" w:name="_Toc534792779"/>
+      <w:bookmarkStart w:id="26" w:name="_Toc534794558"/>
       <w:r>
         <w:t>Ebene 1</w:t>
       </w:r>
-      <w:bookmarkEnd w:id="13"/>
+      <w:bookmarkEnd w:id="26"/>
     </w:p>
     <w:p>
       <w:pPr>
         <w:pStyle w:val="Heading3"/>
       </w:pPr>
+      <w:bookmarkStart w:id="27" w:name="ea.ad4be5f2-285a-11e8-9af4-b7d7a3bbddc1"/>
       <w:r>
         <w:t>Ebene 1: Chess &lt;SoftwareSystem&gt; (Whitebox)</w:t>
       </w:r>
+      <w:bookmarkEnd w:id="27"/>
     </w:p>
     <w:p>
       <w:r>
@@ -5159,9 +5187,11 @@
       <w:pPr>
         <w:pStyle w:val="Heading4"/>
       </w:pPr>
+      <w:bookmarkStart w:id="28" w:name="ea.ae6bfbfb-285a-11e8-9af4-b7d7a3bbddc1"/>
       <w:r>
         <w:t>Test1 &lt;SampleBuildingBlock&gt; (Blackbox)</w:t>
       </w:r>
+      <w:bookmarkEnd w:id="28"/>
     </w:p>
     <w:p>
       <w:r>
@@ -5199,9 +5229,11 @@
       <w:pPr>
         <w:pStyle w:val="Heading5"/>
       </w:pPr>
+      <w:bookmarkStart w:id="29" w:name="ea.9241f9dd-0df0-11e9-a28e-8b950dcca323"/>
       <w:r>
         <w:t>Abhängigkeiten</w:t>
       </w:r>
+      <w:bookmarkEnd w:id="29"/>
     </w:p>
     <w:p>
       <w:r>
@@ -5317,12 +5349,14 @@
       <w:pPr>
         <w:pStyle w:val="Heading5"/>
       </w:pPr>
+      <w:bookmarkStart w:id="30" w:name="ea.9d89b2c1-0df0-11e9-a28e-8b950dcca323"/>
       <w:r>
         <w:t xml:space="preserve">Erfüllte </w:t>
       </w:r>
       <w:r>
         <w:t>Anforderungen</w:t>
       </w:r>
+      <w:bookmarkEnd w:id="30"/>
     </w:p>
     <w:p>
       <w:r>
@@ -5333,9 +5367,11 @@
       <w:pPr>
         <w:pStyle w:val="Heading4"/>
       </w:pPr>
+      <w:bookmarkStart w:id="31" w:name="ea.af2a41f8-285a-11e8-9af4-b7d7a3bbddc1"/>
       <w:r>
         <w:t>Test2 &lt;SampleBuildingBlock&gt; (Blackbox)</w:t>
       </w:r>
+      <w:bookmarkEnd w:id="31"/>
     </w:p>
     <w:p>
       <w:r>
@@ -5373,9 +5409,11 @@
       <w:pPr>
         <w:pStyle w:val="Heading5"/>
       </w:pPr>
+      <w:bookmarkStart w:id="32" w:name="ea.68787e68-0df0-11e9-a28e-8b950dcca323"/>
       <w:r>
         <w:t>Abhängigkeiten</w:t>
       </w:r>
+      <w:bookmarkEnd w:id="32"/>
     </w:p>
     <w:p>
       <w:r>
@@ -5523,9 +5561,11 @@
       <w:pPr>
         <w:pStyle w:val="Heading5"/>
       </w:pPr>
+      <w:bookmarkStart w:id="33" w:name="ea.6a82cd52-0df0-11e9-a28e-8b950dcca323"/>
       <w:r>
         <w:t>Erfüllte Anforderungen</w:t>
       </w:r>
+      <w:bookmarkEnd w:id="33"/>
     </w:p>
     <w:p>
       <w:r>
@@ -5536,9 +5576,11 @@
       <w:pPr>
         <w:pStyle w:val="Heading4"/>
       </w:pPr>
+      <w:bookmarkStart w:id="34" w:name="ea.af9f7205-285a-11e8-9af4-b7d7a3bbddc1"/>
       <w:r>
         <w:t>Test3 &lt;SampleBuildingBlock&gt; (Blackbox)</w:t>
       </w:r>
+      <w:bookmarkEnd w:id="34"/>
     </w:p>
     <w:p>
       <w:r>
@@ -5576,9 +5618,11 @@
       <w:pPr>
         <w:pStyle w:val="Heading5"/>
       </w:pPr>
+      <w:bookmarkStart w:id="35" w:name="ea.75df20cf-0df0-11e9-a28e-8b950dcca323"/>
       <w:r>
         <w:t>Abhängigkeiten</w:t>
       </w:r>
+      <w:bookmarkEnd w:id="35"/>
     </w:p>
     <w:p>
       <w:r>
@@ -5592,9 +5636,11 @@
       <w:pPr>
         <w:pStyle w:val="Heading5"/>
       </w:pPr>
+      <w:bookmarkStart w:id="36" w:name="ea.7516799a-0df0-11e9-a28e-8b950dcca323"/>
       <w:r>
         <w:t>Erfüllte Anforderungen</w:t>
       </w:r>
+      <w:bookmarkEnd w:id="36"/>
     </w:p>
     <w:p>
       <w:r>
@@ -5605,19 +5651,21 @@
       <w:pPr>
         <w:pStyle w:val="Heading2"/>
       </w:pPr>
-      <w:bookmarkStart w:id="14" w:name="_Toc534792780"/>
+      <w:bookmarkStart w:id="37" w:name="_Toc534794559"/>
       <w:r>
         <w:t>Ebene 2</w:t>
       </w:r>
-      <w:bookmarkEnd w:id="14"/>
+      <w:bookmarkEnd w:id="37"/>
     </w:p>
     <w:p>
       <w:pPr>
         <w:pStyle w:val="Heading3"/>
       </w:pPr>
+      <w:bookmarkStart w:id="38" w:name="ea.d4d497dd-285a-11e8-9af4-b7d7a3bbddc1"/>
       <w:r>
         <w:t>Ebene 2: Test1 &lt;SampleBuildingBlock&gt; (Whitebox)</w:t>
       </w:r>
+      <w:bookmarkEnd w:id="38"/>
     </w:p>
     <w:p>
       <w:r>
@@ -5757,9 +5805,11 @@
       <w:pPr>
         <w:pStyle w:val="Heading4"/>
       </w:pPr>
+      <w:bookmarkStart w:id="39" w:name="ea.d690edea-285a-11e8-9af4-b7d7a3bbddc1"/>
       <w:r>
         <w:t>Test1_2 &lt;SampleBuildingBlock&gt; (Blackbox)</w:t>
       </w:r>
+      <w:bookmarkEnd w:id="39"/>
     </w:p>
     <w:p>
       <w:r>
@@ -5797,10 +5847,12 @@
       <w:pPr>
         <w:pStyle w:val="Heading5"/>
       </w:pPr>
+      <w:bookmarkStart w:id="40" w:name="ea.932ec9e2-0df0-11e9-a28e-8b950dcca323"/>
       <w:r>
         <w:lastRenderedPageBreak/>
         <w:t>Abhängigkeiten</w:t>
       </w:r>
+      <w:bookmarkEnd w:id="40"/>
     </w:p>
     <w:p>
       <w:r>
@@ -5814,9 +5866,11 @@
       <w:pPr>
         <w:pStyle w:val="Heading5"/>
       </w:pPr>
+      <w:bookmarkStart w:id="41" w:name="ea.7f903547-0df0-11e9-a28e-8b950dcca323"/>
       <w:r>
         <w:t>Erfüllte Anforderungen</w:t>
       </w:r>
+      <w:bookmarkEnd w:id="41"/>
     </w:p>
     <w:p>
       <w:r>
@@ -5839,9 +5893,11 @@
       <w:pPr>
         <w:pStyle w:val="Heading3"/>
       </w:pPr>
+      <w:bookmarkStart w:id="42" w:name="ea.d81b37a9-285a-11e8-9af4-b7d7a3bbddc1"/>
       <w:r>
         <w:t>Ebene 2: Test2 &lt;SampleBuildingBlock&gt; (Whitebox)</w:t>
       </w:r>
+      <w:bookmarkEnd w:id="42"/>
     </w:p>
     <w:p>
       <w:r>
@@ -5960,9 +6016,11 @@
       <w:pPr>
         <w:pStyle w:val="Heading4"/>
       </w:pPr>
+      <w:bookmarkStart w:id="43" w:name="ea.d98d3e46-285a-11e8-9af4-b7d7a3bbddc1"/>
       <w:r>
         <w:t>Test2_2 &lt;SampleBuildingBlock&gt; (Blackbox)</w:t>
       </w:r>
+      <w:bookmarkEnd w:id="43"/>
     </w:p>
     <w:p>
       <w:r>
@@ -6000,9 +6058,11 @@
       <w:pPr>
         <w:pStyle w:val="Heading5"/>
       </w:pPr>
+      <w:bookmarkStart w:id="44" w:name="ea.a5226e60-0df0-11e9-a28e-8b950dcca323"/>
       <w:r>
         <w:t>Abhängigkeiten</w:t>
       </w:r>
+      <w:bookmarkEnd w:id="44"/>
     </w:p>
     <w:p>
       <w:r>
@@ -6016,9 +6076,11 @@
       <w:pPr>
         <w:pStyle w:val="Heading5"/>
       </w:pPr>
+      <w:bookmarkStart w:id="45" w:name="ea.79a7737e-0df0-11e9-a28e-8b950dcca323"/>
       <w:r>
         <w:t>Erfüllte Anforderungen</w:t>
       </w:r>
+      <w:bookmarkEnd w:id="45"/>
     </w:p>
     <w:p>
       <w:r>
@@ -6029,9 +6091,11 @@
       <w:pPr>
         <w:pStyle w:val="Heading3"/>
       </w:pPr>
+      <w:bookmarkStart w:id="46" w:name="ea.da8d9684-285a-11e8-9af4-b7d7a3bbddc1"/>
       <w:r>
         <w:t>Ebene 2: Test3 &lt;SampleBuildingBlock&gt; (Whitebox)</w:t>
       </w:r>
+      <w:bookmarkEnd w:id="46"/>
     </w:p>
     <w:p>
       <w:r>
@@ -6150,9 +6214,11 @@
       <w:pPr>
         <w:pStyle w:val="Heading4"/>
       </w:pPr>
+      <w:bookmarkStart w:id="47" w:name="ea.db77f691-285a-11e8-9af4-b7d7a3bbddc1"/>
       <w:r>
         <w:t>Test3_1 &lt;SampleBuildingBlock&gt; (Blackbox)</w:t>
       </w:r>
+      <w:bookmarkEnd w:id="47"/>
     </w:p>
     <w:p>
       <w:r>
@@ -6191,9 +6257,11 @@
       <w:pPr>
         <w:pStyle w:val="Heading5"/>
       </w:pPr>
+      <w:bookmarkStart w:id="48" w:name="ea.849d8b1c-0df0-11e9-a28e-8b950dcca323"/>
       <w:r>
         <w:t>Abhängigkeiten</w:t>
       </w:r>
+      <w:bookmarkEnd w:id="48"/>
     </w:p>
     <w:p>
       <w:r>
@@ -6207,9 +6275,11 @@
       <w:pPr>
         <w:pStyle w:val="Heading5"/>
       </w:pPr>
+      <w:bookmarkStart w:id="49" w:name="ea.8ddcf1f4-0df0-11e9-a28e-8b950dcca323"/>
       <w:r>
         <w:t>Erfüllte Anforderungen</w:t>
       </w:r>
+      <w:bookmarkEnd w:id="49"/>
     </w:p>
     <w:p>
       <w:r>
@@ -6220,19 +6290,21 @@
       <w:pPr>
         <w:pStyle w:val="Heading2"/>
       </w:pPr>
-      <w:bookmarkStart w:id="15" w:name="_Toc534792781"/>
+      <w:bookmarkStart w:id="50" w:name="_Toc534794560"/>
       <w:r>
         <w:t>Ebene 3</w:t>
       </w:r>
-      <w:bookmarkEnd w:id="15"/>
+      <w:bookmarkEnd w:id="50"/>
     </w:p>
     <w:p>
       <w:pPr>
         <w:pStyle w:val="Heading3"/>
       </w:pPr>
+      <w:bookmarkStart w:id="51" w:name="ea.f6d7de63-285a-11e8-9af4-b7d7a3bbddc1"/>
       <w:r>
         <w:t>Ebene 3: Test1_2 &lt;SampleBuildingBlock&gt; (Whitebox)</w:t>
       </w:r>
+      <w:bookmarkEnd w:id="51"/>
     </w:p>
     <w:p>
       <w:r>
@@ -6361,17 +6433,21 @@
       <w:pPr>
         <w:pStyle w:val="Heading4"/>
       </w:pPr>
+      <w:bookmarkStart w:id="52" w:name="ea.cce1e8c1-ee58-11e8-9756-27a593be2ffb"/>
       <w:r>
         <w:t>MyChapter</w:t>
       </w:r>
+      <w:bookmarkEnd w:id="52"/>
     </w:p>
     <w:p>
       <w:pPr>
         <w:pStyle w:val="Heading4"/>
       </w:pPr>
+      <w:bookmarkStart w:id="53" w:name="ea.f7dd4082-285a-11e8-9af4-b7d7a3bbddc1"/>
       <w:r>
         <w:t>Test1_2_1 &lt;SampleBuildingBlock&gt; (Blackbox)</w:t>
       </w:r>
+      <w:bookmarkEnd w:id="53"/>
     </w:p>
     <w:p>
       <w:r>
@@ -6409,9 +6485,11 @@
       <w:pPr>
         <w:pStyle w:val="Heading5"/>
       </w:pPr>
+      <w:bookmarkStart w:id="54" w:name="ea.815c69d1-0df0-11e9-a28e-8b950dcca323"/>
       <w:r>
         <w:t>Abhängigkeiten</w:t>
       </w:r>
+      <w:bookmarkEnd w:id="54"/>
     </w:p>
     <w:p>
       <w:r>
@@ -6530,9 +6608,11 @@
       <w:pPr>
         <w:pStyle w:val="Heading5"/>
       </w:pPr>
+      <w:bookmarkStart w:id="55" w:name="ea.805c37dc-0df0-11e9-a28e-8b950dcca323"/>
       <w:r>
         <w:t>Erfüllte Anforderungen</w:t>
       </w:r>
+      <w:bookmarkEnd w:id="55"/>
     </w:p>
     <w:p>
       <w:r>
@@ -6543,39 +6623,45 @@
       <w:pPr>
         <w:pStyle w:val="Heading3"/>
       </w:pPr>
+      <w:bookmarkStart w:id="56" w:name="ea.f94905b4-285a-11e8-9af4-b7d7a3bbddc1"/>
       <w:r>
         <w:lastRenderedPageBreak/>
         <w:t>Ebene 3: Test2_2 &lt;SampleBuildingBlock&gt; (Whitebox)</w:t>
       </w:r>
+      <w:bookmarkEnd w:id="56"/>
     </w:p>
     <w:p>
       <w:pPr>
         <w:pStyle w:val="Heading3"/>
       </w:pPr>
+      <w:bookmarkStart w:id="57" w:name="ea.fb3ebb7f-285a-11e8-9af4-b7d7a3bbddc1"/>
       <w:r>
         <w:t xml:space="preserve">Ebene 3: Test3_1 </w:t>
       </w:r>
       <w:r>
         <w:t>&lt;SampleBuildingBlock&gt; (Whitebox)</w:t>
       </w:r>
+      <w:bookmarkEnd w:id="57"/>
     </w:p>
     <w:p>
       <w:pPr>
         <w:pStyle w:val="Heading2"/>
       </w:pPr>
-      <w:bookmarkStart w:id="16" w:name="_Toc534792782"/>
+      <w:bookmarkStart w:id="58" w:name="_Toc534794561"/>
       <w:r>
         <w:t>Ebene 4</w:t>
       </w:r>
-      <w:bookmarkEnd w:id="16"/>
+      <w:bookmarkEnd w:id="58"/>
     </w:p>
     <w:p>
       <w:pPr>
         <w:pStyle w:val="Heading3"/>
       </w:pPr>
+      <w:bookmarkStart w:id="59" w:name="ea.3d9526f9-285b-11e8-9af4-b7d7a3bbddc1"/>
       <w:r>
         <w:t>Ebene 4: Test1_2_1 &lt;SampleBuildingBlock&gt; (Whitebox)</w:t>
       </w:r>
+      <w:bookmarkEnd w:id="59"/>
     </w:p>
     <w:p>
       <w:r>
@@ -6694,9 +6780,11 @@
       <w:pPr>
         <w:pStyle w:val="Heading4"/>
       </w:pPr>
+      <w:bookmarkStart w:id="60" w:name="ea.3ec76574-285b-11e8-9af4-b7d7a3bbddc1"/>
       <w:r>
         <w:t>Test1_2_1_1 &lt;SampleBuildingBlock&gt; (Blackbox)</w:t>
       </w:r>
+      <w:bookmarkEnd w:id="60"/>
     </w:p>
     <w:p>
       <w:r>
@@ -6731,9 +6819,11 @@
       <w:pPr>
         <w:pStyle w:val="Heading5"/>
       </w:pPr>
+      <w:bookmarkStart w:id="61" w:name="ea.a8b420b4-0df0-11e9-a28e-8b950dcca323"/>
       <w:r>
         <w:t>Abhängigkeiten</w:t>
       </w:r>
+      <w:bookmarkEnd w:id="61"/>
     </w:p>
     <w:p>
       <w:r>
@@ -6744,12 +6834,14 @@
       <w:pPr>
         <w:pStyle w:val="Heading5"/>
       </w:pPr>
+      <w:bookmarkStart w:id="62" w:name="ea.a5f7e6d5-0df0-11e9-a28e-8b950dcca323"/>
       <w:r>
         <w:t xml:space="preserve">Erfüllte </w:t>
       </w:r>
       <w:r>
         <w:t>Anforderungen</w:t>
       </w:r>
+      <w:bookmarkEnd w:id="62"/>
     </w:p>
     <w:p>
       <w:r>
@@ -6772,112 +6864,132 @@
       <w:pPr>
         <w:pStyle w:val="Heading2"/>
       </w:pPr>
-      <w:bookmarkStart w:id="17" w:name="_Toc534792783"/>
+      <w:bookmarkStart w:id="63" w:name="_Toc534794562"/>
       <w:r>
         <w:t>Ebene 5</w:t>
       </w:r>
-      <w:bookmarkEnd w:id="17"/>
+      <w:bookmarkEnd w:id="63"/>
     </w:p>
     <w:p>
       <w:pPr>
         <w:pStyle w:val="Heading3"/>
       </w:pPr>
+      <w:bookmarkStart w:id="64" w:name="ea.52fa4b14-285b-11e8-9af4-b7d7a3bbddc1"/>
       <w:r>
         <w:t>Ebene 5: Test1_2_1_1 &lt;SampleBuildingBlock&gt; (Whitebox)</w:t>
       </w:r>
+      <w:bookmarkEnd w:id="64"/>
     </w:p>
     <w:p>
       <w:pPr>
         <w:pStyle w:val="Heading1"/>
       </w:pPr>
-      <w:bookmarkStart w:id="18" w:name="_Toc534792784"/>
+      <w:bookmarkStart w:id="65" w:name="ea.86e7e102-31f5-11e5-bd99-eda9ce254b0b"/>
+      <w:bookmarkStart w:id="66" w:name="_Toc534794563"/>
       <w:r>
         <w:lastRenderedPageBreak/>
         <w:t>Verteilsicht</w:t>
       </w:r>
-      <w:bookmarkEnd w:id="18"/>
+      <w:bookmarkEnd w:id="65"/>
+      <w:bookmarkEnd w:id="66"/>
     </w:p>
     <w:p>
       <w:pPr>
         <w:pStyle w:val="Heading2"/>
       </w:pPr>
-      <w:bookmarkStart w:id="19" w:name="_Toc534792785"/>
+      <w:bookmarkStart w:id="67" w:name="ea.31cbdba9-d181-11e8-b18f-df1540bb7a5c"/>
+      <w:bookmarkStart w:id="68" w:name="_Toc534794564"/>
       <w:r>
         <w:t>Bauen</w:t>
       </w:r>
-      <w:bookmarkEnd w:id="19"/>
+      <w:bookmarkEnd w:id="67"/>
+      <w:bookmarkEnd w:id="68"/>
     </w:p>
     <w:p>
       <w:pPr>
         <w:pStyle w:val="Heading2"/>
       </w:pPr>
-      <w:bookmarkStart w:id="20" w:name="_Toc534792786"/>
+      <w:bookmarkStart w:id="69" w:name="ea.3005c135-d181-11e8-b18f-df1540bb7a5c"/>
+      <w:bookmarkStart w:id="70" w:name="_Toc534794565"/>
       <w:r>
         <w:t>Paketierung</w:t>
       </w:r>
-      <w:bookmarkEnd w:id="20"/>
+      <w:bookmarkEnd w:id="69"/>
+      <w:bookmarkEnd w:id="70"/>
     </w:p>
     <w:p>
       <w:pPr>
         <w:pStyle w:val="Heading2"/>
       </w:pPr>
-      <w:bookmarkStart w:id="21" w:name="_Toc534792787"/>
+      <w:bookmarkStart w:id="71" w:name="ea.2e214a51-d181-11e8-b18f-df1540bb7a5c"/>
+      <w:bookmarkStart w:id="72" w:name="_Toc534794566"/>
       <w:r>
         <w:t>Verteilung</w:t>
       </w:r>
-      <w:bookmarkEnd w:id="21"/>
+      <w:bookmarkEnd w:id="71"/>
+      <w:bookmarkEnd w:id="72"/>
     </w:p>
     <w:p>
       <w:pPr>
         <w:pStyle w:val="Heading2"/>
       </w:pPr>
-      <w:bookmarkStart w:id="22" w:name="_Toc534792788"/>
+      <w:bookmarkStart w:id="73" w:name="ea.2b9bd77d-d181-11e8-b18f-df1540bb7a5c"/>
+      <w:bookmarkStart w:id="74" w:name="_Toc534794567"/>
       <w:r>
         <w:t>Test</w:t>
       </w:r>
-      <w:bookmarkEnd w:id="22"/>
+      <w:bookmarkEnd w:id="73"/>
+      <w:bookmarkEnd w:id="74"/>
     </w:p>
     <w:p>
       <w:pPr>
         <w:pStyle w:val="Heading2"/>
       </w:pPr>
-      <w:bookmarkStart w:id="23" w:name="_Toc534792789"/>
+      <w:bookmarkStart w:id="75" w:name="ea.3422764d-d181-11e8-b18f-df1540bb7a5c"/>
+      <w:bookmarkStart w:id="76" w:name="_Toc534794568"/>
       <w:r>
         <w:t>Überwachung</w:t>
       </w:r>
-      <w:bookmarkEnd w:id="23"/>
+      <w:bookmarkEnd w:id="75"/>
+      <w:bookmarkEnd w:id="76"/>
     </w:p>
     <w:p>
       <w:pPr>
         <w:pStyle w:val="Heading1"/>
       </w:pPr>
-      <w:bookmarkStart w:id="24" w:name="_Toc534792790"/>
+      <w:bookmarkStart w:id="77" w:name="ea.ceb65827-eaa5-11e8-88d3-bfc6b992bdec"/>
+      <w:bookmarkStart w:id="78" w:name="_Toc534794569"/>
       <w:r>
         <w:lastRenderedPageBreak/>
         <w:t>Konzepte</w:t>
       </w:r>
-      <w:bookmarkEnd w:id="24"/>
+      <w:bookmarkEnd w:id="77"/>
+      <w:bookmarkEnd w:id="78"/>
     </w:p>
     <w:p>
       <w:pPr>
         <w:pStyle w:val="Heading1"/>
       </w:pPr>
-      <w:bookmarkStart w:id="25" w:name="_Toc534792791"/>
+      <w:bookmarkStart w:id="79" w:name="ea.d004d0f6-eaa5-11e8-88d3-bfc6b992bdec"/>
+      <w:bookmarkStart w:id="80" w:name="_Toc534794570"/>
       <w:r>
         <w:lastRenderedPageBreak/>
         <w:t>Entwurfsentscheidungen</w:t>
       </w:r>
-      <w:bookmarkEnd w:id="25"/>
+      <w:bookmarkEnd w:id="79"/>
+      <w:bookmarkEnd w:id="80"/>
     </w:p>
     <w:p>
       <w:pPr>
         <w:pStyle w:val="Heading2"/>
       </w:pPr>
-      <w:bookmarkStart w:id="26" w:name="_Toc534792792"/>
+      <w:bookmarkStart w:id="81" w:name="ea.388aa5bd-ece0-11e8-8149-8542373915bf"/>
+      <w:bookmarkStart w:id="82" w:name="_Toc534794571"/>
       <w:r>
         <w:t>Entwurfsentscheidung Einsatz von PAM in AD</w:t>
       </w:r>
-      <w:bookmarkEnd w:id="26"/>
+      <w:bookmarkEnd w:id="81"/>
+      <w:bookmarkEnd w:id="82"/>
     </w:p>
     <w:tbl>
       <w:tblPr>
@@ -7042,11 +7154,13 @@
       <w:pPr>
         <w:pStyle w:val="Heading2"/>
       </w:pPr>
-      <w:bookmarkStart w:id="27" w:name="_Toc534792793"/>
+      <w:bookmarkStart w:id="83" w:name="ea.c836bccb-ece0-11e8-8149-8542373915bf"/>
+      <w:bookmarkStart w:id="84" w:name="_Toc534794572"/>
       <w:r>
         <w:t>Entwurfsentscheidung dsfsdf</w:t>
       </w:r>
-      <w:bookmarkEnd w:id="27"/>
+      <w:bookmarkEnd w:id="83"/>
+      <w:bookmarkEnd w:id="84"/>
     </w:p>
     <w:tbl>
       <w:tblPr>
@@ -7199,44 +7313,52 @@
       <w:pPr>
         <w:pStyle w:val="Heading1"/>
       </w:pPr>
-      <w:bookmarkStart w:id="28" w:name="_Toc534792794"/>
+      <w:bookmarkStart w:id="85" w:name="ea.d178d3ad-eaa5-11e8-88d3-bfc6b992bdec"/>
+      <w:bookmarkStart w:id="86" w:name="_Toc534794573"/>
       <w:r>
         <w:lastRenderedPageBreak/>
         <w:t>Qualitätsszenarios</w:t>
       </w:r>
-      <w:bookmarkEnd w:id="28"/>
+      <w:bookmarkEnd w:id="85"/>
+      <w:bookmarkEnd w:id="86"/>
     </w:p>
     <w:p>
       <w:pPr>
         <w:pStyle w:val="Heading1"/>
       </w:pPr>
-      <w:bookmarkStart w:id="29" w:name="_Toc534792795"/>
+      <w:bookmarkStart w:id="87" w:name="ea.d2d99c23-eaa5-11e8-88d3-bfc6b992bdec"/>
+      <w:bookmarkStart w:id="88" w:name="_Toc534794574"/>
       <w:r>
         <w:lastRenderedPageBreak/>
         <w:t>Risiken und technische Schulden</w:t>
       </w:r>
-      <w:bookmarkEnd w:id="29"/>
+      <w:bookmarkEnd w:id="87"/>
+      <w:bookmarkEnd w:id="88"/>
     </w:p>
     <w:p>
       <w:pPr>
         <w:pStyle w:val="Heading1"/>
       </w:pPr>
-      <w:bookmarkStart w:id="30" w:name="_Toc534792796"/>
+      <w:bookmarkStart w:id="89" w:name="ea.878f2cbb-ee58-11e8-9756-27a593be2ffb"/>
+      <w:bookmarkStart w:id="90" w:name="_Toc534794575"/>
       <w:r>
         <w:lastRenderedPageBreak/>
         <w:t>Anforderungsabdeckung</w:t>
       </w:r>
-      <w:bookmarkEnd w:id="30"/>
+      <w:bookmarkEnd w:id="89"/>
+      <w:bookmarkEnd w:id="90"/>
     </w:p>
     <w:p>
       <w:pPr>
         <w:pStyle w:val="Heading2"/>
       </w:pPr>
-      <w:bookmarkStart w:id="31" w:name="_Toc534792797"/>
+      <w:bookmarkStart w:id="91" w:name="ea.886baa13-ee58-11e8-9756-27a593be2ffb"/>
+      <w:bookmarkStart w:id="92" w:name="_Toc534794576"/>
       <w:r>
         <w:t>SU01_Funktionalität</w:t>
       </w:r>
-      <w:bookmarkEnd w:id="31"/>
+      <w:bookmarkEnd w:id="91"/>
+      <w:bookmarkEnd w:id="92"/>
     </w:p>
     <w:p>
       <w:r>
@@ -7630,14 +7752,13 @@
       <w:pPr>
         <w:pStyle w:val="Heading1"/>
       </w:pPr>
-      <w:bookmarkStart w:id="32" w:name="_Toc534792798"/>
-      <w:bookmarkStart w:id="33" w:name="_GoBack"/>
-      <w:bookmarkEnd w:id="33"/>
-      <w:r>
-        <w:lastRenderedPageBreak/>
+      <w:bookmarkStart w:id="93" w:name="ea.facb470c-0de0-11e6-a33d-238391a68770"/>
+      <w:bookmarkStart w:id="94" w:name="_Toc534794577"/>
+      <w:r>
         <w:t>Glossar</w:t>
       </w:r>
-      <w:bookmarkEnd w:id="32"/>
+      <w:bookmarkEnd w:id="93"/>
+      <w:bookmarkEnd w:id="94"/>
     </w:p>
     <w:tbl>
       <w:tblPr>
@@ -7888,7 +8009,7 @@
       <w:pStyle w:val="zCDBPfadname"/>
       <w:jc w:val="both"/>
     </w:pPr>
-    <w:bookmarkStart w:id="0" w:name="_Hlk112468646"/>
+    <w:bookmarkStart w:id="1" w:name="_Hlk112468646"/>
     <w:r>
       <w:drawing>
         <wp:anchor distT="0" distB="0" distL="114300" distR="114300" simplePos="0" relativeHeight="251659264" behindDoc="0" locked="0" layoutInCell="1" allowOverlap="1" wp14:anchorId="2A2A9EB9" wp14:editId="4017F201">
@@ -7949,7 +8070,7 @@
         </wp:anchor>
       </w:drawing>
     </w:r>
-    <w:bookmarkEnd w:id="0"/>
+    <w:bookmarkEnd w:id="1"/>
     <w:r>
       <w:rPr>
         <w:sz w:val="16"/>
@@ -8451,12 +8572,42 @@
 <file path=word/numbering.xml><?xml version="1.0" encoding="utf-8"?>
 <w:numbering xmlns:wpc="http://schemas.microsoft.com/office/word/2010/wordprocessingCanvas" xmlns:cx="http://schemas.microsoft.com/office/drawing/2014/chartex" xmlns:cx1="http://schemas.microsoft.com/office/drawing/2015/9/8/chartex" xmlns:cx2="http://schemas.microsoft.com/office/drawing/2015/10/21/chartex" xmlns:cx3="http://schemas.microsoft.com/office/drawing/2016/5/9/chartex" xmlns:cx4="http://schemas.microsoft.com/office/drawing/2016/5/10/chartex" xmlns:cx5="http://schemas.microsoft.com/office/drawing/2016/5/11/chartex" xmlns:cx6="http://schemas.microsoft.com/office/drawing/2016/5/12/chartex" xmlns:cx7="http://schemas.microsoft.com/office/drawing/2016/5/13/chartex" xmlns:cx8="http://schemas.microsoft.com/office/drawing/2016/5/14/chartex" xmlns:mc="http://schemas.openxmlformats.org/markup-compatibility/2006" xmlns:aink="http://schemas.microsoft.com/office/drawing/2016/ink" xmlns:am3d="http://schemas.microsoft.com/office/drawing/2017/model3d" xmlns:o="urn:schemas-microsoft-com:office:office" xmlns:r="http://schemas.openxmlformats.org/officeDocument/2006/relationships" xmlns:m="http://schemas.openxmlformats.org/officeDocument/2006/math" xmlns:v="urn:schemas-microsoft-com:vml" xmlns:wp14="http://schemas.microsoft.com/office/word/2010/wordprocessingDrawing" xmlns:wp="http://schemas.openxmlformats.org/drawingml/2006/wordprocessingDrawing" xmlns:w10="urn:schemas-microsoft-com:office:word" xmlns:w="http://schemas.openxmlformats.org/wordprocessingml/2006/main" xmlns:w14="http://schemas.microsoft.com/office/word/2010/wordml" xmlns:w15="http://schemas.microsoft.com/office/word/2012/wordml" xmlns:w16cid="http://schemas.microsoft.com/office/word/2016/wordml/cid" xmlns:w16se="http://schemas.microsoft.com/office/word/2015/wordml/symex" xmlns:wpg="http://schemas.microsoft.com/office/word/2010/wordprocessingGroup" xmlns:wpi="http://schemas.microsoft.com/office/word/2010/wordprocessingInk" xmlns:wne="http://schemas.microsoft.com/office/word/2006/wordml" xmlns:wps="http://schemas.microsoft.com/office/word/2010/wordprocessingShape" mc:Ignorable="w14 w15 w16se w16cid wp14">
   <w:abstractNum w:abstractNumId="0" w15:restartNumberingAfterBreak="0">
-    <w:nsid w:val="1C406F90"/>
+    <w:nsid w:val="005F5828"/>
     <w:multiLevelType w:val="multilevel"/>
     <w:tmpl w:val="4D86A510"/>
     <w:numStyleLink w:val="EAModItemizedListList"/>
   </w:abstractNum>
   <w:abstractNum w:abstractNumId="1" w15:restartNumberingAfterBreak="0">
+    <w:nsid w:val="02D25803"/>
+    <w:multiLevelType w:val="multilevel"/>
+    <w:tmpl w:val="4D86A510"/>
+    <w:numStyleLink w:val="EAModItemizedListList"/>
+  </w:abstractNum>
+  <w:abstractNum w:abstractNumId="2" w15:restartNumberingAfterBreak="0">
+    <w:nsid w:val="02E24173"/>
+    <w:multiLevelType w:val="multilevel"/>
+    <w:tmpl w:val="4D86A510"/>
+    <w:numStyleLink w:val="EAModItemizedListList"/>
+  </w:abstractNum>
+  <w:abstractNum w:abstractNumId="3" w15:restartNumberingAfterBreak="0">
+    <w:nsid w:val="07062FD4"/>
+    <w:multiLevelType w:val="multilevel"/>
+    <w:tmpl w:val="4D86A510"/>
+    <w:numStyleLink w:val="EAModItemizedListList"/>
+  </w:abstractNum>
+  <w:abstractNum w:abstractNumId="4" w15:restartNumberingAfterBreak="0">
+    <w:nsid w:val="0FAB363F"/>
+    <w:multiLevelType w:val="multilevel"/>
+    <w:tmpl w:val="4D86A510"/>
+    <w:numStyleLink w:val="EAModItemizedListList"/>
+  </w:abstractNum>
+  <w:abstractNum w:abstractNumId="5" w15:restartNumberingAfterBreak="0">
+    <w:nsid w:val="18CC0DEA"/>
+    <w:multiLevelType w:val="multilevel"/>
+    <w:tmpl w:val="4D86A510"/>
+    <w:numStyleLink w:val="EAModItemizedListList"/>
+  </w:abstractNum>
+  <w:abstractNum w:abstractNumId="6" w15:restartNumberingAfterBreak="0">
     <w:nsid w:val="1D1739FE"/>
     <w:multiLevelType w:val="multilevel"/>
     <w:tmpl w:val="4D86A510"/>
@@ -8574,13 +8725,25 @@
       </w:rPr>
     </w:lvl>
   </w:abstractNum>
-  <w:abstractNum w:abstractNumId="2" w15:restartNumberingAfterBreak="0">
-    <w:nsid w:val="1F1B0CF4"/>
+  <w:abstractNum w:abstractNumId="7" w15:restartNumberingAfterBreak="0">
+    <w:nsid w:val="1E777526"/>
     <w:multiLevelType w:val="multilevel"/>
     <w:tmpl w:val="4D86A510"/>
     <w:numStyleLink w:val="EAModItemizedListList"/>
   </w:abstractNum>
-  <w:abstractNum w:abstractNumId="3" w15:restartNumberingAfterBreak="0">
+  <w:abstractNum w:abstractNumId="8" w15:restartNumberingAfterBreak="0">
+    <w:nsid w:val="1F9E1C12"/>
+    <w:multiLevelType w:val="multilevel"/>
+    <w:tmpl w:val="4D86A510"/>
+    <w:numStyleLink w:val="EAModItemizedListList"/>
+  </w:abstractNum>
+  <w:abstractNum w:abstractNumId="9" w15:restartNumberingAfterBreak="0">
+    <w:nsid w:val="21317FF4"/>
+    <w:multiLevelType w:val="multilevel"/>
+    <w:tmpl w:val="4D86A510"/>
+    <w:numStyleLink w:val="EAModItemizedListList"/>
+  </w:abstractNum>
+  <w:abstractNum w:abstractNumId="10" w15:restartNumberingAfterBreak="0">
     <w:nsid w:val="229B57AE"/>
     <w:multiLevelType w:val="multilevel"/>
     <w:tmpl w:val="4D74C44E"/>
@@ -8704,31 +8867,25 @@
       </w:rPr>
     </w:lvl>
   </w:abstractNum>
-  <w:abstractNum w:abstractNumId="4" w15:restartNumberingAfterBreak="0">
-    <w:nsid w:val="25237B42"/>
+  <w:abstractNum w:abstractNumId="11" w15:restartNumberingAfterBreak="0">
+    <w:nsid w:val="23703633"/>
     <w:multiLevelType w:val="multilevel"/>
     <w:tmpl w:val="4D86A510"/>
     <w:numStyleLink w:val="EAModItemizedListList"/>
   </w:abstractNum>
-  <w:abstractNum w:abstractNumId="5" w15:restartNumberingAfterBreak="0">
-    <w:nsid w:val="277A2759"/>
+  <w:abstractNum w:abstractNumId="12" w15:restartNumberingAfterBreak="0">
+    <w:nsid w:val="2D9B6053"/>
     <w:multiLevelType w:val="multilevel"/>
     <w:tmpl w:val="4D86A510"/>
     <w:numStyleLink w:val="EAModItemizedListList"/>
   </w:abstractNum>
-  <w:abstractNum w:abstractNumId="6" w15:restartNumberingAfterBreak="0">
-    <w:nsid w:val="2A3618AF"/>
+  <w:abstractNum w:abstractNumId="13" w15:restartNumberingAfterBreak="0">
+    <w:nsid w:val="3084697B"/>
     <w:multiLevelType w:val="multilevel"/>
     <w:tmpl w:val="4D86A510"/>
     <w:numStyleLink w:val="EAModItemizedListList"/>
   </w:abstractNum>
-  <w:abstractNum w:abstractNumId="7" w15:restartNumberingAfterBreak="0">
-    <w:nsid w:val="2ACB77E0"/>
-    <w:multiLevelType w:val="multilevel"/>
-    <w:tmpl w:val="4D86A510"/>
-    <w:numStyleLink w:val="EAModItemizedListList"/>
-  </w:abstractNum>
-  <w:abstractNum w:abstractNumId="8" w15:restartNumberingAfterBreak="0">
+  <w:abstractNum w:abstractNumId="14" w15:restartNumberingAfterBreak="0">
     <w:nsid w:val="31F13400"/>
     <w:multiLevelType w:val="multilevel"/>
     <w:tmpl w:val="199252AA"/>
@@ -8842,31 +8999,19 @@
       </w:rPr>
     </w:lvl>
   </w:abstractNum>
-  <w:abstractNum w:abstractNumId="9" w15:restartNumberingAfterBreak="0">
-    <w:nsid w:val="37C82671"/>
+  <w:abstractNum w:abstractNumId="15" w15:restartNumberingAfterBreak="0">
+    <w:nsid w:val="41853BF8"/>
     <w:multiLevelType w:val="multilevel"/>
     <w:tmpl w:val="4D86A510"/>
     <w:numStyleLink w:val="EAModItemizedListList"/>
   </w:abstractNum>
-  <w:abstractNum w:abstractNumId="10" w15:restartNumberingAfterBreak="0">
-    <w:nsid w:val="3BBA7C91"/>
+  <w:abstractNum w:abstractNumId="16" w15:restartNumberingAfterBreak="0">
+    <w:nsid w:val="4BAC5126"/>
     <w:multiLevelType w:val="multilevel"/>
     <w:tmpl w:val="4D86A510"/>
     <w:numStyleLink w:val="EAModItemizedListList"/>
   </w:abstractNum>
-  <w:abstractNum w:abstractNumId="11" w15:restartNumberingAfterBreak="0">
-    <w:nsid w:val="46E44C15"/>
-    <w:multiLevelType w:val="multilevel"/>
-    <w:tmpl w:val="4D86A510"/>
-    <w:numStyleLink w:val="EAModItemizedListList"/>
-  </w:abstractNum>
-  <w:abstractNum w:abstractNumId="12" w15:restartNumberingAfterBreak="0">
-    <w:nsid w:val="485A7508"/>
-    <w:multiLevelType w:val="multilevel"/>
-    <w:tmpl w:val="4D86A510"/>
-    <w:numStyleLink w:val="EAModItemizedListList"/>
-  </w:abstractNum>
-  <w:abstractNum w:abstractNumId="13" w15:restartNumberingAfterBreak="0">
+  <w:abstractNum w:abstractNumId="17" w15:restartNumberingAfterBreak="0">
     <w:nsid w:val="4FE82FF8"/>
     <w:multiLevelType w:val="multilevel"/>
     <w:tmpl w:val="977634BA"/>
@@ -8998,25 +9143,31 @@
       </w:rPr>
     </w:lvl>
   </w:abstractNum>
-  <w:abstractNum w:abstractNumId="14" w15:restartNumberingAfterBreak="0">
-    <w:nsid w:val="59711044"/>
+  <w:abstractNum w:abstractNumId="18" w15:restartNumberingAfterBreak="0">
+    <w:nsid w:val="55FC7590"/>
     <w:multiLevelType w:val="multilevel"/>
     <w:tmpl w:val="4D86A510"/>
     <w:numStyleLink w:val="EAModItemizedListList"/>
   </w:abstractNum>
-  <w:abstractNum w:abstractNumId="15" w15:restartNumberingAfterBreak="0">
-    <w:nsid w:val="5BBA36E3"/>
+  <w:abstractNum w:abstractNumId="19" w15:restartNumberingAfterBreak="0">
+    <w:nsid w:val="58196D8E"/>
     <w:multiLevelType w:val="multilevel"/>
     <w:tmpl w:val="4D86A510"/>
     <w:numStyleLink w:val="EAModItemizedListList"/>
   </w:abstractNum>
-  <w:abstractNum w:abstractNumId="16" w15:restartNumberingAfterBreak="0">
-    <w:nsid w:val="5CC247CC"/>
+  <w:abstractNum w:abstractNumId="20" w15:restartNumberingAfterBreak="0">
+    <w:nsid w:val="5C0B619C"/>
     <w:multiLevelType w:val="multilevel"/>
     <w:tmpl w:val="4D86A510"/>
     <w:numStyleLink w:val="EAModItemizedListList"/>
   </w:abstractNum>
-  <w:abstractNum w:abstractNumId="17" w15:restartNumberingAfterBreak="0">
+  <w:abstractNum w:abstractNumId="21" w15:restartNumberingAfterBreak="0">
+    <w:nsid w:val="5CFB5020"/>
+    <w:multiLevelType w:val="multilevel"/>
+    <w:tmpl w:val="4D86A510"/>
+    <w:numStyleLink w:val="EAModItemizedListList"/>
+  </w:abstractNum>
+  <w:abstractNum w:abstractNumId="22" w15:restartNumberingAfterBreak="0">
     <w:nsid w:val="642B1E83"/>
     <w:multiLevelType w:val="multilevel"/>
     <w:tmpl w:val="FECA1EBC"/>
@@ -9131,31 +9282,7 @@
       </w:rPr>
     </w:lvl>
   </w:abstractNum>
-  <w:abstractNum w:abstractNumId="18" w15:restartNumberingAfterBreak="0">
-    <w:nsid w:val="665E66FA"/>
-    <w:multiLevelType w:val="multilevel"/>
-    <w:tmpl w:val="4D86A510"/>
-    <w:numStyleLink w:val="EAModItemizedListList"/>
-  </w:abstractNum>
-  <w:abstractNum w:abstractNumId="19" w15:restartNumberingAfterBreak="0">
-    <w:nsid w:val="6BE4476B"/>
-    <w:multiLevelType w:val="multilevel"/>
-    <w:tmpl w:val="4D86A510"/>
-    <w:numStyleLink w:val="EAModItemizedListList"/>
-  </w:abstractNum>
-  <w:abstractNum w:abstractNumId="20" w15:restartNumberingAfterBreak="0">
-    <w:nsid w:val="6D0C2FD6"/>
-    <w:multiLevelType w:val="multilevel"/>
-    <w:tmpl w:val="4D86A510"/>
-    <w:numStyleLink w:val="EAModItemizedListList"/>
-  </w:abstractNum>
-  <w:abstractNum w:abstractNumId="21" w15:restartNumberingAfterBreak="0">
-    <w:nsid w:val="6EDB1EFE"/>
-    <w:multiLevelType w:val="multilevel"/>
-    <w:tmpl w:val="4D86A510"/>
-    <w:numStyleLink w:val="EAModItemizedListList"/>
-  </w:abstractNum>
-  <w:abstractNum w:abstractNumId="22" w15:restartNumberingAfterBreak="0">
+  <w:abstractNum w:abstractNumId="23" w15:restartNumberingAfterBreak="0">
     <w:nsid w:val="74E37E05"/>
     <w:multiLevelType w:val="multilevel"/>
     <w:tmpl w:val="B9F0E5A4"/>
@@ -9268,12 +9395,6 @@
         <w:rFonts w:hint="default"/>
       </w:rPr>
     </w:lvl>
-  </w:abstractNum>
-  <w:abstractNum w:abstractNumId="23" w15:restartNumberingAfterBreak="0">
-    <w:nsid w:val="75842318"/>
-    <w:multiLevelType w:val="multilevel"/>
-    <w:tmpl w:val="4D86A510"/>
-    <w:numStyleLink w:val="EAModItemizedListList"/>
   </w:abstractNum>
   <w:abstractNum w:abstractNumId="24" w15:restartNumberingAfterBreak="0">
     <w:nsid w:val="7C7F6145"/>
@@ -9400,73 +9521,73 @@
     </w:lvl>
   </w:abstractNum>
   <w:num w:numId="1">
+    <w:abstractNumId w:val="22"/>
+  </w:num>
+  <w:num w:numId="2">
+    <w:abstractNumId w:val="23"/>
+  </w:num>
+  <w:num w:numId="3">
     <w:abstractNumId w:val="17"/>
   </w:num>
-  <w:num w:numId="2">
-    <w:abstractNumId w:val="22"/>
-  </w:num>
-  <w:num w:numId="3">
-    <w:abstractNumId w:val="13"/>
-  </w:num>
   <w:num w:numId="4">
-    <w:abstractNumId w:val="3"/>
+    <w:abstractNumId w:val="10"/>
   </w:num>
   <w:num w:numId="5">
-    <w:abstractNumId w:val="1"/>
+    <w:abstractNumId w:val="6"/>
   </w:num>
   <w:num w:numId="6">
     <w:abstractNumId w:val="24"/>
   </w:num>
   <w:num w:numId="7">
-    <w:abstractNumId w:val="15"/>
+    <w:abstractNumId w:val="7"/>
   </w:num>
   <w:num w:numId="8">
-    <w:abstractNumId w:val="6"/>
+    <w:abstractNumId w:val="9"/>
   </w:num>
   <w:num w:numId="9">
-    <w:abstractNumId w:val="9"/>
+    <w:abstractNumId w:val="0"/>
   </w:num>
   <w:num w:numId="10">
-    <w:abstractNumId w:val="21"/>
+    <w:abstractNumId w:val="8"/>
   </w:num>
   <w:num w:numId="11">
     <w:abstractNumId w:val="19"/>
   </w:num>
   <w:num w:numId="12">
-    <w:abstractNumId w:val="20"/>
+    <w:abstractNumId w:val="13"/>
   </w:num>
   <w:num w:numId="13">
     <w:abstractNumId w:val="16"/>
   </w:num>
   <w:num w:numId="14">
-    <w:abstractNumId w:val="10"/>
+    <w:abstractNumId w:val="3"/>
   </w:num>
   <w:num w:numId="15">
-    <w:abstractNumId w:val="12"/>
+    <w:abstractNumId w:val="2"/>
   </w:num>
   <w:num w:numId="16">
-    <w:abstractNumId w:val="0"/>
+    <w:abstractNumId w:val="5"/>
   </w:num>
   <w:num w:numId="17">
-    <w:abstractNumId w:val="2"/>
+    <w:abstractNumId w:val="18"/>
   </w:num>
   <w:num w:numId="18">
-    <w:abstractNumId w:val="5"/>
+    <w:abstractNumId w:val="15"/>
   </w:num>
   <w:num w:numId="19">
-    <w:abstractNumId w:val="23"/>
+    <w:abstractNumId w:val="1"/>
   </w:num>
   <w:num w:numId="20">
+    <w:abstractNumId w:val="20"/>
+  </w:num>
+  <w:num w:numId="21">
     <w:abstractNumId w:val="4"/>
   </w:num>
-  <w:num w:numId="21">
-    <w:abstractNumId w:val="18"/>
-  </w:num>
   <w:num w:numId="22">
-    <w:abstractNumId w:val="7"/>
+    <w:abstractNumId w:val="21"/>
   </w:num>
   <w:num w:numId="23">
-    <w:abstractNumId w:val="14"/>
+    <w:abstractNumId w:val="12"/>
   </w:num>
   <w:num w:numId="24">
     <w:abstractNumId w:val="11"/>
@@ -11510,6 +11631,7 @@
     <w:rsid w:val="00924B76"/>
     <w:rsid w:val="00942881"/>
     <w:rsid w:val="00A915C2"/>
+    <w:rsid w:val="00AA0E89"/>
     <w:rsid w:val="00B175A6"/>
     <w:rsid w:val="00C20656"/>
     <w:rsid w:val="00C31239"/>
@@ -11534,7 +11656,6 @@
     <w:rsid w:val="00F1083C"/>
     <w:rsid w:val="00F43952"/>
     <w:rsid w:val="00F6295D"/>
-    <w:rsid w:val="00FA01D5"/>
   </w:rsids>
   <m:mathPr>
     <m:mathFont m:val="Cambria Math"/>
@@ -12272,7 +12393,7 @@
 </file>
 
 <file path=customXml/itemProps1.xml><?xml version="1.0" encoding="utf-8"?>
-<ds:datastoreItem xmlns:ds="http://schemas.openxmlformats.org/officeDocument/2006/customXml" ds:itemID="{09B518E5-B24E-4C49-B881-3045C08CD340}">
+<ds:datastoreItem xmlns:ds="http://schemas.openxmlformats.org/officeDocument/2006/customXml" ds:itemID="{ABC906F5-74E4-4A30-85B6-81AEE97DE443}">
   <ds:schemaRefs>
     <ds:schemaRef ds:uri="http://schemas.openxmlformats.org/officeDocument/2006/bibliography"/>
   </ds:schemaRefs>

</xml_diff>